<commit_message>
modificaciones 2021-12-14, se agrega la funcionalidad de nuevos usuarios. se genera el APK de la APP
</commit_message>
<xml_diff>
--- a/MANUAL/CAPTURAS/manual.docx
+++ b/MANUAL/CAPTURAS/manual.docx
@@ -10,6 +10,7 @@
           <w:docPartUnique/>
         </w:docPartObj>
       </w:sdtPr>
+      <w:sdtEndPr/>
       <w:sdtContent>
         <w:p/>
         <w:p>
@@ -63,6 +64,7 @@
           <w:r>
             <w:rPr>
               <w:noProof/>
+              <w:lang w:eastAsia="es-DO"/>
             </w:rPr>
             <mc:AlternateContent>
               <mc:Choice Requires="wpg">
@@ -235,6 +237,7 @@
                                       <w:dataBinding w:prefixMappings="xmlns:ns0='http://purl.org/dc/elements/1.1/' xmlns:ns1='http://schemas.openxmlformats.org/package/2006/metadata/core-properties' " w:xpath="/ns1:coreProperties[1]/ns0:title[1]" w:storeItemID="{6C3C8BC8-F283-45AE-878A-BAB7291924A1}"/>
                                       <w:text/>
                                     </w:sdtPr>
+                                    <w:sdtEndPr/>
                                     <w:sdtContent>
                                       <w:r>
                                         <w:rPr>
@@ -405,6 +408,7 @@
                                 <w:dataBinding w:prefixMappings="xmlns:ns0='http://purl.org/dc/elements/1.1/' xmlns:ns1='http://schemas.openxmlformats.org/package/2006/metadata/core-properties' " w:xpath="/ns1:coreProperties[1]/ns0:title[1]" w:storeItemID="{6C3C8BC8-F283-45AE-878A-BAB7291924A1}"/>
                                 <w:text/>
                               </w:sdtPr>
+                              <w:sdtEndPr/>
                               <w:sdtContent>
                                 <w:r>
                                   <w:rPr>
@@ -433,6 +437,7 @@
           <w:r>
             <w:rPr>
               <w:noProof/>
+              <w:lang w:eastAsia="es-DO"/>
             </w:rPr>
             <mc:AlternateContent>
               <mc:Choice Requires="wps">
@@ -507,6 +512,7 @@
                                     <w:dataBinding w:prefixMappings="xmlns:ns0='http://schemas.openxmlformats.org/officeDocument/2006/extended-properties' " w:xpath="/ns0:Properties[1]/ns0:Company[1]" w:storeItemID="{6668398D-A668-4E3E-A5EB-62B293D839F1}"/>
                                     <w:text/>
                                   </w:sdtPr>
+                                  <w:sdtEndPr/>
                                   <w:sdtContent>
                                     <w:r>
                                       <w:rPr>
@@ -551,6 +557,7 @@
                                     <w:dataBinding w:prefixMappings="xmlns:ns0='http://schemas.microsoft.com/office/2006/coverPageProps' " w:xpath="/ns0:CoverPageProperties[1]/ns0:CompanyAddress[1]" w:storeItemID="{55AF091B-3C7A-41E3-B477-F2FDAA23CFDA}"/>
                                     <w:text/>
                                   </w:sdtPr>
+                                  <w:sdtEndPr/>
                                   <w:sdtContent>
                                     <w:r>
                                       <w:rPr>
@@ -615,6 +622,7 @@
                               <w:dataBinding w:prefixMappings="xmlns:ns0='http://schemas.openxmlformats.org/officeDocument/2006/extended-properties' " w:xpath="/ns0:Properties[1]/ns0:Company[1]" w:storeItemID="{6668398D-A668-4E3E-A5EB-62B293D839F1}"/>
                               <w:text/>
                             </w:sdtPr>
+                            <w:sdtEndPr/>
                             <w:sdtContent>
                               <w:r>
                                 <w:rPr>
@@ -659,6 +667,7 @@
                               <w:dataBinding w:prefixMappings="xmlns:ns0='http://schemas.microsoft.com/office/2006/coverPageProps' " w:xpath="/ns0:CoverPageProperties[1]/ns0:CompanyAddress[1]" w:storeItemID="{55AF091B-3C7A-41E3-B477-F2FDAA23CFDA}"/>
                               <w:text/>
                             </w:sdtPr>
+                            <w:sdtEndPr/>
                             <w:sdtContent>
                               <w:r>
                                 <w:rPr>
@@ -682,6 +691,7 @@
           <w:r>
             <w:rPr>
               <w:noProof/>
+              <w:lang w:eastAsia="es-DO"/>
             </w:rPr>
             <mc:AlternateContent>
               <mc:Choice Requires="wps">
@@ -756,6 +766,7 @@
                                   <w:dataBinding w:prefixMappings="xmlns:ns0='http://purl.org/dc/elements/1.1/' xmlns:ns1='http://schemas.openxmlformats.org/package/2006/metadata/core-properties' " w:xpath="/ns1:coreProperties[1]/ns0:subject[1]" w:storeItemID="{6C3C8BC8-F283-45AE-878A-BAB7291924A1}"/>
                                   <w:text/>
                                 </w:sdtPr>
+                                <w:sdtEndPr/>
                                 <w:sdtContent>
                                   <w:p>
                                     <w:pPr>
@@ -794,6 +805,7 @@
                                   <w:dataBinding w:prefixMappings="xmlns:ns0='http://purl.org/dc/elements/1.1/' xmlns:ns1='http://schemas.openxmlformats.org/package/2006/metadata/core-properties' " w:xpath="/ns1:coreProperties[1]/ns0:creator[1]" w:storeItemID="{6C3C8BC8-F283-45AE-878A-BAB7291924A1}"/>
                                   <w:text/>
                                 </w:sdtPr>
+                                <w:sdtEndPr/>
                                 <w:sdtContent>
                                   <w:p>
                                     <w:pPr>
@@ -857,6 +869,7 @@
                             <w:dataBinding w:prefixMappings="xmlns:ns0='http://purl.org/dc/elements/1.1/' xmlns:ns1='http://schemas.openxmlformats.org/package/2006/metadata/core-properties' " w:xpath="/ns1:coreProperties[1]/ns0:subject[1]" w:storeItemID="{6C3C8BC8-F283-45AE-878A-BAB7291924A1}"/>
                             <w:text/>
                           </w:sdtPr>
+                          <w:sdtEndPr/>
                           <w:sdtContent>
                             <w:p>
                               <w:pPr>
@@ -895,6 +908,7 @@
                             <w:dataBinding w:prefixMappings="xmlns:ns0='http://purl.org/dc/elements/1.1/' xmlns:ns1='http://schemas.openxmlformats.org/package/2006/metadata/core-properties' " w:xpath="/ns1:coreProperties[1]/ns0:creator[1]" w:storeItemID="{6C3C8BC8-F283-45AE-878A-BAB7291924A1}"/>
                             <w:text/>
                           </w:sdtPr>
+                          <w:sdtEndPr/>
                           <w:sdtContent>
                             <w:p>
                               <w:pPr>
@@ -930,6 +944,7 @@
           <w:r>
             <w:rPr>
               <w:noProof/>
+              <w:lang w:eastAsia="es-DO"/>
             </w:rPr>
             <mc:AlternateContent>
               <mc:Choice Requires="wps">
@@ -1011,6 +1026,7 @@
                                     <w:calendar w:val="gregorian"/>
                                   </w:date>
                                 </w:sdtPr>
+                                <w:sdtEndPr/>
                                 <w:sdtContent>
                                   <w:p>
                                     <w:pPr>
@@ -1075,6 +1091,7 @@
                               <w:calendar w:val="gregorian"/>
                             </w:date>
                           </w:sdtPr>
+                          <w:sdtEndPr/>
                           <w:sdtContent>
                             <w:p>
                               <w:pPr>
@@ -1114,7 +1131,13 @@
     <w:sdt>
       <w:sdtPr>
         <w:rPr>
-          <w:lang w:val="es-ES"/>
+          <w:rFonts w:asciiTheme="minorHAnsi" w:eastAsiaTheme="minorHAnsi" w:hAnsiTheme="minorHAnsi" w:cstheme="minorBidi"/>
+          <w:b w:val="0"/>
+          <w:bCs w:val="0"/>
+          <w:color w:val="auto"/>
+          <w:sz w:val="22"/>
+          <w:szCs w:val="22"/>
+          <w:lang w:val="es-ES" w:eastAsia="en-US"/>
         </w:rPr>
         <w:id w:val="-917246486"/>
         <w:docPartObj>
@@ -1122,15 +1145,7 @@
           <w:docPartUnique/>
         </w:docPartObj>
       </w:sdtPr>
-      <w:sdtEndPr>
-        <w:rPr>
-          <w:rFonts w:asciiTheme="minorHAnsi" w:eastAsiaTheme="minorHAnsi" w:hAnsiTheme="minorHAnsi" w:cstheme="minorBidi"/>
-          <w:color w:val="auto"/>
-          <w:sz w:val="22"/>
-          <w:szCs w:val="22"/>
-          <w:lang w:eastAsia="en-US"/>
-        </w:rPr>
-      </w:sdtEndPr>
+      <w:sdtEndPr/>
       <w:sdtContent>
         <w:p>
           <w:pPr>
@@ -1179,7 +1194,7 @@
             </w:rPr>
             <w:fldChar w:fldCharType="separate"/>
           </w:r>
-          <w:hyperlink w:anchor="_Toc89951844" w:history="1">
+          <w:hyperlink w:anchor="_Toc90371345" w:history="1">
             <w:r>
               <w:rPr>
                 <w:rStyle w:val="Hipervnculo"/>
@@ -1206,7 +1221,7 @@
                 <w:noProof/>
                 <w:webHidden/>
               </w:rPr>
-              <w:instrText xml:space="preserve"> PAGEREF _Toc89951844 \h </w:instrText>
+              <w:instrText xml:space="preserve"> PAGEREF _Toc90371345 \h </w:instrText>
             </w:r>
             <w:r>
               <w:rPr>
@@ -1249,7 +1264,7 @@
               <w:lang w:eastAsia="es-DO"/>
             </w:rPr>
           </w:pPr>
-          <w:hyperlink w:anchor="_Toc89951845" w:history="1">
+          <w:hyperlink w:anchor="_Toc90371346" w:history="1">
             <w:r>
               <w:rPr>
                 <w:rStyle w:val="Hipervnculo"/>
@@ -1284,7 +1299,7 @@
                 <w:noProof/>
                 <w:webHidden/>
               </w:rPr>
-              <w:instrText xml:space="preserve"> PAGEREF _Toc89951845 \h </w:instrText>
+              <w:instrText xml:space="preserve"> PAGEREF _Toc90371346 \h </w:instrText>
             </w:r>
             <w:r>
               <w:rPr>
@@ -1327,7 +1342,7 @@
               <w:lang w:eastAsia="es-DO"/>
             </w:rPr>
           </w:pPr>
-          <w:hyperlink w:anchor="_Toc89951846" w:history="1">
+          <w:hyperlink w:anchor="_Toc90371347" w:history="1">
             <w:r>
               <w:rPr>
                 <w:rStyle w:val="Hipervnculo"/>
@@ -1354,7 +1369,7 @@
                 <w:noProof/>
                 <w:webHidden/>
               </w:rPr>
-              <w:instrText xml:space="preserve"> PAGEREF _Toc89951846 \h </w:instrText>
+              <w:instrText xml:space="preserve"> PAGEREF _Toc90371347 \h </w:instrText>
             </w:r>
             <w:r>
               <w:rPr>
@@ -1397,7 +1412,7 @@
               <w:lang w:eastAsia="es-DO"/>
             </w:rPr>
           </w:pPr>
-          <w:hyperlink w:anchor="_Toc89951847" w:history="1">
+          <w:hyperlink w:anchor="_Toc90371348" w:history="1">
             <w:r>
               <w:rPr>
                 <w:rStyle w:val="Hipervnculo"/>
@@ -1424,7 +1439,7 @@
                 <w:noProof/>
                 <w:webHidden/>
               </w:rPr>
-              <w:instrText xml:space="preserve"> PAGEREF _Toc89951847 \h </w:instrText>
+              <w:instrText xml:space="preserve"> PAGEREF _Toc90371348 \h </w:instrText>
             </w:r>
             <w:r>
               <w:rPr>
@@ -1467,7 +1482,7 @@
               <w:lang w:eastAsia="es-DO"/>
             </w:rPr>
           </w:pPr>
-          <w:hyperlink w:anchor="_Toc89951848" w:history="1">
+          <w:hyperlink w:anchor="_Toc90371349" w:history="1">
             <w:r>
               <w:rPr>
                 <w:rStyle w:val="Hipervnculo"/>
@@ -1494,7 +1509,7 @@
                 <w:noProof/>
                 <w:webHidden/>
               </w:rPr>
-              <w:instrText xml:space="preserve"> PAGEREF _Toc89951848 \h </w:instrText>
+              <w:instrText xml:space="preserve"> PAGEREF _Toc90371349 \h </w:instrText>
             </w:r>
             <w:r>
               <w:rPr>
@@ -1514,7 +1529,7 @@
                 <w:noProof/>
                 <w:webHidden/>
               </w:rPr>
-              <w:t>6</w:t>
+              <w:t>7</w:t>
             </w:r>
             <w:r>
               <w:rPr>
@@ -1537,7 +1552,7 @@
               <w:lang w:eastAsia="es-DO"/>
             </w:rPr>
           </w:pPr>
-          <w:hyperlink w:anchor="_Toc89951849" w:history="1">
+          <w:hyperlink w:anchor="_Toc90371350" w:history="1">
             <w:r>
               <w:rPr>
                 <w:rStyle w:val="Hipervnculo"/>
@@ -1564,7 +1579,7 @@
                 <w:noProof/>
                 <w:webHidden/>
               </w:rPr>
-              <w:instrText xml:space="preserve"> PAGEREF _Toc89951849 \h </w:instrText>
+              <w:instrText xml:space="preserve"> PAGEREF _Toc90371350 \h </w:instrText>
             </w:r>
             <w:r>
               <w:rPr>
@@ -1584,7 +1599,7 @@
                 <w:noProof/>
                 <w:webHidden/>
               </w:rPr>
-              <w:t>7</w:t>
+              <w:t>8</w:t>
             </w:r>
             <w:r>
               <w:rPr>
@@ -1607,7 +1622,7 @@
               <w:lang w:eastAsia="es-DO"/>
             </w:rPr>
           </w:pPr>
-          <w:hyperlink w:anchor="_Toc89951850" w:history="1">
+          <w:hyperlink w:anchor="_Toc90371351" w:history="1">
             <w:r>
               <w:rPr>
                 <w:rStyle w:val="Hipervnculo"/>
@@ -1634,7 +1649,7 @@
                 <w:noProof/>
                 <w:webHidden/>
               </w:rPr>
-              <w:instrText xml:space="preserve"> PAGEREF _Toc89951850 \h </w:instrText>
+              <w:instrText xml:space="preserve"> PAGEREF _Toc90371351 \h </w:instrText>
             </w:r>
             <w:r>
               <w:rPr>
@@ -1654,7 +1669,7 @@
                 <w:noProof/>
                 <w:webHidden/>
               </w:rPr>
-              <w:t>8</w:t>
+              <w:t>9</w:t>
             </w:r>
             <w:r>
               <w:rPr>
@@ -1677,7 +1692,7 @@
               <w:lang w:eastAsia="es-DO"/>
             </w:rPr>
           </w:pPr>
-          <w:hyperlink w:anchor="_Toc89951851" w:history="1">
+          <w:hyperlink w:anchor="_Toc90371352" w:history="1">
             <w:r>
               <w:rPr>
                 <w:rStyle w:val="Hipervnculo"/>
@@ -1704,7 +1719,7 @@
                 <w:noProof/>
                 <w:webHidden/>
               </w:rPr>
-              <w:instrText xml:space="preserve"> PAGEREF _Toc89951851 \h </w:instrText>
+              <w:instrText xml:space="preserve"> PAGEREF _Toc90371352 \h </w:instrText>
             </w:r>
             <w:r>
               <w:rPr>
@@ -1724,7 +1739,7 @@
                 <w:noProof/>
                 <w:webHidden/>
               </w:rPr>
-              <w:t>9</w:t>
+              <w:t>10</w:t>
             </w:r>
             <w:r>
               <w:rPr>
@@ -1747,7 +1762,7 @@
               <w:lang w:eastAsia="es-DO"/>
             </w:rPr>
           </w:pPr>
-          <w:hyperlink w:anchor="_Toc89951852" w:history="1">
+          <w:hyperlink w:anchor="_Toc90371353" w:history="1">
             <w:r>
               <w:rPr>
                 <w:rStyle w:val="Hipervnculo"/>
@@ -1774,7 +1789,7 @@
                 <w:noProof/>
                 <w:webHidden/>
               </w:rPr>
-              <w:instrText xml:space="preserve"> PAGEREF _Toc89951852 \h </w:instrText>
+              <w:instrText xml:space="preserve"> PAGEREF _Toc90371353 \h </w:instrText>
             </w:r>
             <w:r>
               <w:rPr>
@@ -1794,7 +1809,7 @@
                 <w:noProof/>
                 <w:webHidden/>
               </w:rPr>
-              <w:t>10</w:t>
+              <w:t>11</w:t>
             </w:r>
             <w:r>
               <w:rPr>
@@ -1817,7 +1832,7 @@
               <w:lang w:eastAsia="es-DO"/>
             </w:rPr>
           </w:pPr>
-          <w:hyperlink w:anchor="_Toc89951853" w:history="1">
+          <w:hyperlink w:anchor="_Toc90371354" w:history="1">
             <w:r>
               <w:rPr>
                 <w:rStyle w:val="Hipervnculo"/>
@@ -1844,7 +1859,7 @@
                 <w:noProof/>
                 <w:webHidden/>
               </w:rPr>
-              <w:instrText xml:space="preserve"> PAGEREF _Toc89951853 \h </w:instrText>
+              <w:instrText xml:space="preserve"> PAGEREF _Toc90371354 \h </w:instrText>
             </w:r>
             <w:r>
               <w:rPr>
@@ -1864,7 +1879,7 @@
                 <w:noProof/>
                 <w:webHidden/>
               </w:rPr>
-              <w:t>10</w:t>
+              <w:t>11</w:t>
             </w:r>
             <w:r>
               <w:rPr>
@@ -1887,7 +1902,7 @@
               <w:lang w:eastAsia="es-DO"/>
             </w:rPr>
           </w:pPr>
-          <w:hyperlink w:anchor="_Toc89951854" w:history="1">
+          <w:hyperlink w:anchor="_Toc90371355" w:history="1">
             <w:r>
               <w:rPr>
                 <w:rStyle w:val="Hipervnculo"/>
@@ -1914,7 +1929,7 @@
                 <w:noProof/>
                 <w:webHidden/>
               </w:rPr>
-              <w:instrText xml:space="preserve"> PAGEREF _Toc89951854 \h </w:instrText>
+              <w:instrText xml:space="preserve"> PAGEREF _Toc90371355 \h </w:instrText>
             </w:r>
             <w:r>
               <w:rPr>
@@ -1934,7 +1949,7 @@
                 <w:noProof/>
                 <w:webHidden/>
               </w:rPr>
-              <w:t>11</w:t>
+              <w:t>12</w:t>
             </w:r>
             <w:r>
               <w:rPr>
@@ -1957,14 +1972,14 @@
               <w:lang w:eastAsia="es-DO"/>
             </w:rPr>
           </w:pPr>
-          <w:hyperlink w:anchor="_Toc89951855" w:history="1">
+          <w:hyperlink w:anchor="_Toc90371356" w:history="1">
             <w:r>
               <w:rPr>
                 <w:rStyle w:val="Hipervnculo"/>
                 <w:b/>
                 <w:noProof/>
               </w:rPr>
-              <w:t>ver contrato:</w:t>
+              <w:t>Ver contrato:</w:t>
             </w:r>
             <w:r>
               <w:rPr>
@@ -1985,7 +2000,7 @@
                 <w:noProof/>
                 <w:webHidden/>
               </w:rPr>
-              <w:instrText xml:space="preserve"> PAGEREF _Toc89951855 \h </w:instrText>
+              <w:instrText xml:space="preserve"> PAGEREF _Toc90371356 \h </w:instrText>
             </w:r>
             <w:r>
               <w:rPr>
@@ -2005,7 +2020,7 @@
                 <w:noProof/>
                 <w:webHidden/>
               </w:rPr>
-              <w:t>11</w:t>
+              <w:t>12</w:t>
             </w:r>
             <w:r>
               <w:rPr>
@@ -2028,7 +2043,7 @@
               <w:lang w:eastAsia="es-DO"/>
             </w:rPr>
           </w:pPr>
-          <w:hyperlink w:anchor="_Toc89951856" w:history="1">
+          <w:hyperlink w:anchor="_Toc90371357" w:history="1">
             <w:r>
               <w:rPr>
                 <w:rStyle w:val="Hipervnculo"/>
@@ -2056,7 +2071,7 @@
                 <w:noProof/>
                 <w:webHidden/>
               </w:rPr>
-              <w:instrText xml:space="preserve"> PAGEREF _Toc89951856 \h </w:instrText>
+              <w:instrText xml:space="preserve"> PAGEREF _Toc90371357 \h </w:instrText>
             </w:r>
             <w:r>
               <w:rPr>
@@ -2076,7 +2091,7 @@
                 <w:noProof/>
                 <w:webHidden/>
               </w:rPr>
-              <w:t>12</w:t>
+              <w:t>13</w:t>
             </w:r>
             <w:r>
               <w:rPr>
@@ -2099,7 +2114,7 @@
               <w:lang w:eastAsia="es-DO"/>
             </w:rPr>
           </w:pPr>
-          <w:hyperlink w:anchor="_Toc89951857" w:history="1">
+          <w:hyperlink w:anchor="_Toc90371358" w:history="1">
             <w:r>
               <w:rPr>
                 <w:rStyle w:val="Hipervnculo"/>
@@ -2127,7 +2142,7 @@
                 <w:noProof/>
                 <w:webHidden/>
               </w:rPr>
-              <w:instrText xml:space="preserve"> PAGEREF _Toc89951857 \h </w:instrText>
+              <w:instrText xml:space="preserve"> PAGEREF _Toc90371358 \h </w:instrText>
             </w:r>
             <w:r>
               <w:rPr>
@@ -2147,7 +2162,7 @@
                 <w:noProof/>
                 <w:webHidden/>
               </w:rPr>
-              <w:t>13</w:t>
+              <w:t>14</w:t>
             </w:r>
             <w:r>
               <w:rPr>
@@ -2170,7 +2185,7 @@
               <w:lang w:eastAsia="es-DO"/>
             </w:rPr>
           </w:pPr>
-          <w:hyperlink w:anchor="_Toc89951858" w:history="1">
+          <w:hyperlink w:anchor="_Toc90371359" w:history="1">
             <w:r>
               <w:rPr>
                 <w:rStyle w:val="Hipervnculo"/>
@@ -2198,7 +2213,7 @@
                 <w:noProof/>
                 <w:webHidden/>
               </w:rPr>
-              <w:instrText xml:space="preserve"> PAGEREF _Toc89951858 \h </w:instrText>
+              <w:instrText xml:space="preserve"> PAGEREF _Toc90371359 \h </w:instrText>
             </w:r>
             <w:r>
               <w:rPr>
@@ -2218,7 +2233,7 @@
                 <w:noProof/>
                 <w:webHidden/>
               </w:rPr>
-              <w:t>14</w:t>
+              <w:t>15</w:t>
             </w:r>
             <w:r>
               <w:rPr>
@@ -2241,13 +2256,13 @@
               <w:lang w:eastAsia="es-DO"/>
             </w:rPr>
           </w:pPr>
-          <w:hyperlink w:anchor="_Toc89951859" w:history="1">
+          <w:hyperlink w:anchor="_Toc90371360" w:history="1">
             <w:r>
               <w:rPr>
                 <w:rStyle w:val="Hipervnculo"/>
                 <w:noProof/>
               </w:rPr>
-              <w:t>Tecnologias utilizadas para desarrollar la APP:</w:t>
+              <w:t>Tecnologías utilizadas para desarrollar la APP:</w:t>
             </w:r>
             <w:r>
               <w:rPr>
@@ -2268,7 +2283,7 @@
                 <w:noProof/>
                 <w:webHidden/>
               </w:rPr>
-              <w:instrText xml:space="preserve"> PAGEREF _Toc89951859 \h </w:instrText>
+              <w:instrText xml:space="preserve"> PAGEREF _Toc90371360 \h </w:instrText>
             </w:r>
             <w:r>
               <w:rPr>
@@ -2288,7 +2303,77 @@
                 <w:noProof/>
                 <w:webHidden/>
               </w:rPr>
-              <w:t>15</w:t>
+              <w:t>16</w:t>
+            </w:r>
+            <w:r>
+              <w:rPr>
+                <w:noProof/>
+                <w:webHidden/>
+              </w:rPr>
+              <w:fldChar w:fldCharType="end"/>
+            </w:r>
+          </w:hyperlink>
+        </w:p>
+        <w:p>
+          <w:pPr>
+            <w:pStyle w:val="TDC1"/>
+            <w:tabs>
+              <w:tab w:val="right" w:leader="dot" w:pos="8494"/>
+            </w:tabs>
+            <w:rPr>
+              <w:rFonts w:eastAsiaTheme="minorEastAsia"/>
+              <w:noProof/>
+              <w:lang w:eastAsia="es-DO"/>
+            </w:rPr>
+          </w:pPr>
+          <w:hyperlink w:anchor="_Toc90371361" w:history="1">
+            <w:r>
+              <w:rPr>
+                <w:rStyle w:val="Hipervnculo"/>
+                <w:noProof/>
+              </w:rPr>
+              <w:t>BBDD.</w:t>
+            </w:r>
+            <w:r>
+              <w:rPr>
+                <w:noProof/>
+                <w:webHidden/>
+              </w:rPr>
+              <w:tab/>
+            </w:r>
+            <w:r>
+              <w:rPr>
+                <w:noProof/>
+                <w:webHidden/>
+              </w:rPr>
+              <w:fldChar w:fldCharType="begin"/>
+            </w:r>
+            <w:r>
+              <w:rPr>
+                <w:noProof/>
+                <w:webHidden/>
+              </w:rPr>
+              <w:instrText xml:space="preserve"> PAGEREF _Toc90371361 \h </w:instrText>
+            </w:r>
+            <w:r>
+              <w:rPr>
+                <w:noProof/>
+                <w:webHidden/>
+              </w:rPr>
+            </w:r>
+            <w:r>
+              <w:rPr>
+                <w:noProof/>
+                <w:webHidden/>
+              </w:rPr>
+              <w:fldChar w:fldCharType="separate"/>
+            </w:r>
+            <w:r>
+              <w:rPr>
+                <w:noProof/>
+                <w:webHidden/>
+              </w:rPr>
+              <w:t>16</w:t>
             </w:r>
             <w:r>
               <w:rPr>
@@ -2326,7 +2411,7 @@
       <w:pPr>
         <w:pStyle w:val="Ttulo1"/>
       </w:pPr>
-      <w:bookmarkStart w:id="0" w:name="_Toc89951844"/>
+      <w:bookmarkStart w:id="0" w:name="_Toc90371345"/>
       <w:r>
         <w:lastRenderedPageBreak/>
         <w:t>Te Presto Online:</w:t>
@@ -2336,7 +2421,64 @@
     <w:p>
       <w:r>
         <w:tab/>
-        <w:t xml:space="preserve">Es una herramienta pensada y diseñada para ayudar en la gestión de operaciones de un prestamista informal. Dígase manejo de clientes y préstamos y gestión de cobros. </w:t>
+        <w:t>Es una herramienta pensada y diseñada para ayudar en la gestión de operaciones de un prestamista informal. Dígase manejo de clientes y préstamos y gestión de cobros.</w:t>
+      </w:r>
+    </w:p>
+    <w:p>
+      <w:r>
+        <w:t xml:space="preserve">Esta ha sido diseñada como un servicio donde el cliente es el Prestamista. Se podría alquilar el servicio o simplemente venderlo. </w:t>
+      </w:r>
+      <w:r>
+        <w:t>Esta maneja a nivel de BBDD el estado del usuario donde 0 es inactivo y 1 es activo</w:t>
+      </w:r>
+    </w:p>
+    <w:p>
+      <w:r>
+        <w:rPr>
+          <w:noProof/>
+          <w:lang w:eastAsia="es-DO"/>
+        </w:rPr>
+        <w:drawing>
+          <wp:inline distT="0" distB="0" distL="0" distR="0">
+            <wp:extent cx="4115374" cy="2610214"/>
+            <wp:effectExtent l="0" t="0" r="0" b="0"/>
+            <wp:docPr id="18" name="Imagen 18"/>
+            <wp:cNvGraphicFramePr>
+              <a:graphicFrameLocks xmlns:a="http://schemas.openxmlformats.org/drawingml/2006/main" noChangeAspect="1"/>
+            </wp:cNvGraphicFramePr>
+            <a:graphic xmlns:a="http://schemas.openxmlformats.org/drawingml/2006/main">
+              <a:graphicData uri="http://schemas.openxmlformats.org/drawingml/2006/picture">
+                <pic:pic xmlns:pic="http://schemas.openxmlformats.org/drawingml/2006/picture">
+                  <pic:nvPicPr>
+                    <pic:cNvPr id="18" name="usuarios_cap.png"/>
+                    <pic:cNvPicPr/>
+                  </pic:nvPicPr>
+                  <pic:blipFill>
+                    <a:blip r:embed="rId8">
+                      <a:extLst>
+                        <a:ext uri="{28A0092B-C50C-407E-A947-70E740481C1C}">
+                          <a14:useLocalDpi xmlns:a14="http://schemas.microsoft.com/office/drawing/2010/main" val="0"/>
+                        </a:ext>
+                      </a:extLst>
+                    </a:blip>
+                    <a:stretch>
+                      <a:fillRect/>
+                    </a:stretch>
+                  </pic:blipFill>
+                  <pic:spPr>
+                    <a:xfrm>
+                      <a:off x="0" y="0"/>
+                      <a:ext cx="4115374" cy="2610214"/>
+                    </a:xfrm>
+                    <a:prstGeom prst="rect">
+                      <a:avLst/>
+                    </a:prstGeom>
+                  </pic:spPr>
+                </pic:pic>
+              </a:graphicData>
+            </a:graphic>
+          </wp:inline>
+        </w:drawing>
       </w:r>
     </w:p>
     <w:p/>
@@ -2373,11 +2515,8 @@
       <w:pPr>
         <w:pStyle w:val="Ttulo1"/>
       </w:pPr>
-      <w:bookmarkStart w:id="1" w:name="_Toc89951845"/>
-      <w:r>
-        <w:rPr>
-          <w:b/>
-        </w:rPr>
+      <w:bookmarkStart w:id="1" w:name="_Toc90371346"/>
+      <w:r>
         <w:t>Módulos</w:t>
       </w:r>
       <w:r>
@@ -2485,9 +2624,8 @@
       <w:pPr>
         <w:pStyle w:val="Ttulo1"/>
       </w:pPr>
-      <w:bookmarkStart w:id="2" w:name="_Toc89951846"/>
-      <w:r>
-        <w:lastRenderedPageBreak/>
+      <w:bookmarkStart w:id="2" w:name="_Toc90371347"/>
+      <w:r>
         <w:t>Logging.</w:t>
       </w:r>
       <w:bookmarkEnd w:id="2"/>
@@ -2549,7 +2687,7 @@
                           <pic:cNvPicPr/>
                         </pic:nvPicPr>
                         <pic:blipFill>
-                          <a:blip r:embed="rId8" cstate="print">
+                          <a:blip r:embed="rId9" cstate="print">
                             <a:extLst>
                               <a:ext uri="{28A0092B-C50C-407E-A947-70E740481C1C}">
                                 <a14:useLocalDpi xmlns:a14="http://schemas.microsoft.com/office/drawing/2010/main" val="0"/>
@@ -2597,9 +2735,8 @@
       <w:pPr>
         <w:pStyle w:val="Ttulo1"/>
       </w:pPr>
-      <w:bookmarkStart w:id="3" w:name="_Toc89951847"/>
-      <w:r>
-        <w:lastRenderedPageBreak/>
+      <w:bookmarkStart w:id="3" w:name="_Toc90371348"/>
+      <w:r>
         <w:t>Inicio.</w:t>
       </w:r>
       <w:bookmarkEnd w:id="3"/>
@@ -2638,6 +2775,7 @@
                 <w:noProof/>
                 <w:lang w:eastAsia="es-DO"/>
               </w:rPr>
+              <w:lastRenderedPageBreak/>
               <w:drawing>
                 <wp:inline distT="0" distB="0" distL="0" distR="0" wp14:anchorId="07B8F95D" wp14:editId="5E43278B">
                   <wp:extent cx="2524125" cy="5286375"/>
@@ -2654,7 +2792,7 @@
                           <pic:cNvPicPr/>
                         </pic:nvPicPr>
                         <pic:blipFill>
-                          <a:blip r:embed="rId9" cstate="print">
+                          <a:blip r:embed="rId10" cstate="print">
                             <a:extLst>
                               <a:ext uri="{28A0092B-C50C-407E-A947-70E740481C1C}">
                                 <a14:useLocalDpi xmlns:a14="http://schemas.microsoft.com/office/drawing/2010/main" val="0"/>
@@ -2708,7 +2846,7 @@
                           <pic:cNvPicPr/>
                         </pic:nvPicPr>
                         <pic:blipFill>
-                          <a:blip r:embed="rId10" cstate="print">
+                          <a:blip r:embed="rId11" cstate="print">
                             <a:extLst>
                               <a:ext uri="{28A0092B-C50C-407E-A947-70E740481C1C}">
                                 <a14:useLocalDpi xmlns:a14="http://schemas.microsoft.com/office/drawing/2010/main" val="0"/>
@@ -2800,7 +2938,7 @@
                           <pic:cNvPicPr/>
                         </pic:nvPicPr>
                         <pic:blipFill>
-                          <a:blip r:embed="rId11">
+                          <a:blip r:embed="rId12">
                             <a:extLst>
                               <a:ext uri="{28A0092B-C50C-407E-A947-70E740481C1C}">
                                 <a14:useLocalDpi xmlns:a14="http://schemas.microsoft.com/office/drawing/2010/main" val="0"/>
@@ -2845,10 +2983,15 @@
       <w:pPr>
         <w:pStyle w:val="Ttulo1"/>
       </w:pPr>
-      <w:bookmarkStart w:id="4" w:name="_Toc89951848"/>
+      <w:bookmarkStart w:id="4" w:name="_Toc90371349"/>
+      <w:bookmarkStart w:id="5" w:name="_GoBack"/>
       <w:r>
         <w:lastRenderedPageBreak/>
-        <w:t>Parámetros:</w:t>
+        <w:t>Parámetros</w:t>
+      </w:r>
+      <w:bookmarkEnd w:id="5"/>
+      <w:r>
+        <w:t>:</w:t>
       </w:r>
       <w:bookmarkEnd w:id="4"/>
     </w:p>
@@ -2886,7 +3029,7 @@
                     <pic:cNvPicPr/>
                   </pic:nvPicPr>
                   <pic:blipFill>
-                    <a:blip r:embed="rId12">
+                    <a:blip r:embed="rId13">
                       <a:extLst>
                         <a:ext uri="{28A0092B-C50C-407E-A947-70E740481C1C}">
                           <a14:useLocalDpi xmlns:a14="http://schemas.microsoft.com/office/drawing/2010/main" val="0"/>
@@ -2925,12 +3068,12 @@
       <w:pPr>
         <w:pStyle w:val="Ttulo1"/>
       </w:pPr>
-      <w:bookmarkStart w:id="5" w:name="_Toc89951849"/>
+      <w:bookmarkStart w:id="6" w:name="_Toc90371350"/>
       <w:r>
         <w:lastRenderedPageBreak/>
         <w:t>Credenciales:</w:t>
       </w:r>
-      <w:bookmarkEnd w:id="5"/>
+      <w:bookmarkEnd w:id="6"/>
     </w:p>
     <w:p>
       <w:r>
@@ -2960,7 +3103,7 @@
                     <pic:cNvPicPr/>
                   </pic:nvPicPr>
                   <pic:blipFill>
-                    <a:blip r:embed="rId13">
+                    <a:blip r:embed="rId14">
                       <a:extLst>
                         <a:ext uri="{28A0092B-C50C-407E-A947-70E740481C1C}">
                           <a14:useLocalDpi xmlns:a14="http://schemas.microsoft.com/office/drawing/2010/main" val="0"/>
@@ -2999,12 +3142,12 @@
       <w:pPr>
         <w:pStyle w:val="Ttulo1"/>
       </w:pPr>
-      <w:bookmarkStart w:id="6" w:name="_Toc89951850"/>
+      <w:bookmarkStart w:id="7" w:name="_Toc90371351"/>
       <w:r>
         <w:lastRenderedPageBreak/>
         <w:t>Mantenimiento de Clientes:</w:t>
       </w:r>
-      <w:bookmarkEnd w:id="6"/>
+      <w:bookmarkEnd w:id="7"/>
     </w:p>
     <w:p/>
     <w:tbl>
@@ -3063,7 +3206,7 @@
                           <pic:cNvPicPr/>
                         </pic:nvPicPr>
                         <pic:blipFill>
-                          <a:blip r:embed="rId14">
+                          <a:blip r:embed="rId15">
                             <a:extLst>
                               <a:ext uri="{28A0092B-C50C-407E-A947-70E740481C1C}">
                                 <a14:useLocalDpi xmlns:a14="http://schemas.microsoft.com/office/drawing/2010/main" val="0"/>
@@ -3110,12 +3253,12 @@
       <w:pPr>
         <w:pStyle w:val="Ttulo2"/>
       </w:pPr>
-      <w:bookmarkStart w:id="7" w:name="_Toc89951851"/>
+      <w:bookmarkStart w:id="8" w:name="_Toc90371352"/>
       <w:r>
         <w:lastRenderedPageBreak/>
         <w:t>Alta.</w:t>
       </w:r>
-      <w:bookmarkEnd w:id="7"/>
+      <w:bookmarkEnd w:id="8"/>
       <w:r>
         <w:t xml:space="preserve"> </w:t>
       </w:r>
@@ -3200,7 +3343,7 @@
                           <pic:cNvPicPr/>
                         </pic:nvPicPr>
                         <pic:blipFill>
-                          <a:blip r:embed="rId15">
+                          <a:blip r:embed="rId16">
                             <a:extLst>
                               <a:ext uri="{28A0092B-C50C-407E-A947-70E740481C1C}">
                                 <a14:useLocalDpi xmlns:a14="http://schemas.microsoft.com/office/drawing/2010/main" val="0"/>
@@ -3245,7 +3388,7 @@
       <w:pPr>
         <w:pStyle w:val="Ttulo2"/>
       </w:pPr>
-      <w:bookmarkStart w:id="8" w:name="_Toc89951852"/>
+      <w:bookmarkStart w:id="9" w:name="_Toc90371353"/>
       <w:r>
         <w:lastRenderedPageBreak/>
         <w:t>Modificación</w:t>
@@ -3253,7 +3396,7 @@
       <w:r>
         <w:t>.</w:t>
       </w:r>
-      <w:bookmarkEnd w:id="8"/>
+      <w:bookmarkEnd w:id="9"/>
     </w:p>
     <w:p/>
     <w:p>
@@ -3283,7 +3426,7 @@
                     <pic:cNvPicPr/>
                   </pic:nvPicPr>
                   <pic:blipFill>
-                    <a:blip r:embed="rId16" cstate="print">
+                    <a:blip r:embed="rId17" cstate="print">
                       <a:extLst>
                         <a:ext uri="{28A0092B-C50C-407E-A947-70E740481C1C}">
                           <a14:useLocalDpi xmlns:a14="http://schemas.microsoft.com/office/drawing/2010/main" val="0"/>
@@ -3330,7 +3473,7 @@
                     <pic:cNvPicPr/>
                   </pic:nvPicPr>
                   <pic:blipFill>
-                    <a:blip r:embed="rId17" cstate="print">
+                    <a:blip r:embed="rId18" cstate="print">
                       <a:extLst>
                         <a:ext uri="{28A0092B-C50C-407E-A947-70E740481C1C}">
                           <a14:useLocalDpi xmlns:a14="http://schemas.microsoft.com/office/drawing/2010/main" val="0"/>
@@ -3362,11 +3505,11 @@
       <w:pPr>
         <w:pStyle w:val="Ttulo2"/>
       </w:pPr>
-      <w:bookmarkStart w:id="9" w:name="_Toc89951853"/>
+      <w:bookmarkStart w:id="10" w:name="_Toc90371354"/>
       <w:r>
         <w:t>Eliminar.</w:t>
       </w:r>
-      <w:bookmarkEnd w:id="9"/>
+      <w:bookmarkEnd w:id="10"/>
       <w:r>
         <w:t xml:space="preserve"> </w:t>
       </w:r>
@@ -3387,12 +3530,12 @@
       <w:pPr>
         <w:pStyle w:val="Ttulo2"/>
       </w:pPr>
-      <w:bookmarkStart w:id="10" w:name="_Toc89951854"/>
+      <w:bookmarkStart w:id="11" w:name="_Toc90371355"/>
       <w:r>
         <w:lastRenderedPageBreak/>
         <w:t>Prestamos.</w:t>
       </w:r>
-      <w:bookmarkEnd w:id="10"/>
+      <w:bookmarkEnd w:id="11"/>
     </w:p>
     <w:p>
       <w:r>
@@ -3474,7 +3617,7 @@
                           <pic:cNvPicPr/>
                         </pic:nvPicPr>
                         <pic:blipFill>
-                          <a:blip r:embed="rId18" cstate="print">
+                          <a:blip r:embed="rId19" cstate="print">
                             <a:extLst>
                               <a:ext uri="{28A0092B-C50C-407E-A947-70E740481C1C}">
                                 <a14:useLocalDpi xmlns:a14="http://schemas.microsoft.com/office/drawing/2010/main" val="0"/>
@@ -3517,15 +3660,13 @@
           <w:b/>
         </w:rPr>
       </w:pPr>
-      <w:bookmarkStart w:id="11" w:name="_Toc89951855"/>
-      <w:proofErr w:type="gramStart"/>
+      <w:bookmarkStart w:id="12" w:name="_Toc90371356"/>
       <w:r>
         <w:rPr>
           <w:b/>
         </w:rPr>
-        <w:t>ver</w:t>
-      </w:r>
-      <w:proofErr w:type="gramEnd"/>
+        <w:t>Ver</w:t>
+      </w:r>
       <w:r>
         <w:rPr>
           <w:b/>
@@ -3538,7 +3679,7 @@
         </w:rPr>
         <w:t>:</w:t>
       </w:r>
-      <w:bookmarkEnd w:id="11"/>
+      <w:bookmarkEnd w:id="12"/>
     </w:p>
     <w:p>
       <w:r>
@@ -3547,11 +3688,9 @@
         </w:rPr>
         <w:t xml:space="preserve"> </w:t>
       </w:r>
-      <w:proofErr w:type="gramStart"/>
-      <w:r>
-        <w:t>en</w:t>
-      </w:r>
-      <w:proofErr w:type="gramEnd"/>
+      <w:r>
+        <w:t>En</w:t>
+      </w:r>
       <w:r>
         <w:t xml:space="preserve"> esta opción se podrá visualizar el contrato generado automáticamente por el sistema en formato PDF, por lo que se deberá tener instalada una app aparte para esta tarea.</w:t>
       </w:r>
@@ -3562,8 +3701,6 @@
           <w:b/>
         </w:rPr>
       </w:pPr>
-      <w:bookmarkStart w:id="12" w:name="_GoBack"/>
-      <w:bookmarkEnd w:id="12"/>
     </w:p>
     <w:p>
       <w:pPr>
@@ -3586,7 +3723,7 @@
           <w:b/>
         </w:rPr>
       </w:pPr>
-      <w:bookmarkStart w:id="13" w:name="_Toc89951856"/>
+      <w:bookmarkStart w:id="13" w:name="_Toc90371357"/>
       <w:r>
         <w:rPr>
           <w:b/>
@@ -3609,11 +3746,9 @@
       </w:r>
     </w:p>
     <w:p>
-      <w:proofErr w:type="gramStart"/>
-      <w:r>
-        <w:t>en</w:t>
-      </w:r>
-      <w:proofErr w:type="gramEnd"/>
+      <w:r>
+        <w:t>En</w:t>
+      </w:r>
       <w:r>
         <w:t xml:space="preserve"> esta opción se accede a la ventanilla de pago donde se podrá realizar el pago para bajar la deuda. </w:t>
       </w:r>
@@ -3666,7 +3801,7 @@
                           <pic:cNvPicPr/>
                         </pic:nvPicPr>
                         <pic:blipFill>
-                          <a:blip r:embed="rId19" cstate="print">
+                          <a:blip r:embed="rId20" cstate="print">
                             <a:extLst>
                               <a:ext uri="{28A0092B-C50C-407E-A947-70E740481C1C}">
                                 <a14:useLocalDpi xmlns:a14="http://schemas.microsoft.com/office/drawing/2010/main" val="0"/>
@@ -3781,7 +3916,7 @@
           <w:b/>
         </w:rPr>
       </w:pPr>
-      <w:bookmarkStart w:id="14" w:name="_Toc89951857"/>
+      <w:bookmarkStart w:id="14" w:name="_Toc90371358"/>
       <w:r>
         <w:rPr>
           <w:b/>
@@ -3810,57 +3945,113 @@
       </w:r>
     </w:p>
     <w:p>
-      <w:proofErr w:type="gramStart"/>
-      <w:r>
-        <w:t>en</w:t>
-      </w:r>
-      <w:proofErr w:type="gramEnd"/>
-      <w:r>
-        <w:t xml:space="preserve"> esta opción podrá visualizar las cuotas generadas repartidas en las fecha en las que tocaría al cliente realizar el pago. Según el periodo seleccionado:</w:t>
-      </w:r>
-    </w:p>
-    <w:p>
-      <w:r>
-        <w:t xml:space="preserve">DIARIO cada un </w:t>
-      </w:r>
-      <w:proofErr w:type="spellStart"/>
-      <w:r>
-        <w:t>dia</w:t>
-      </w:r>
-      <w:proofErr w:type="spellEnd"/>
-    </w:p>
-    <w:p>
-      <w:r>
-        <w:t xml:space="preserve">SEMANAL cada 7 </w:t>
-      </w:r>
-      <w:proofErr w:type="spellStart"/>
-      <w:r>
-        <w:t>dias</w:t>
-      </w:r>
-      <w:proofErr w:type="spellEnd"/>
-    </w:p>
-    <w:p>
-      <w:r>
-        <w:t xml:space="preserve">QUINCENAL cada 15 </w:t>
-      </w:r>
-      <w:proofErr w:type="spellStart"/>
-      <w:r>
-        <w:t>dias</w:t>
-      </w:r>
-      <w:proofErr w:type="spellEnd"/>
+      <w:r>
+        <w:t>En</w:t>
+      </w:r>
+      <w:r>
+        <w:t xml:space="preserve"> esta opción podrá visualizar las cuotas generadas repartidas en </w:t>
+      </w:r>
+      <w:r>
+        <w:t>la fecha</w:t>
+      </w:r>
+      <w:r>
+        <w:t xml:space="preserve"> en las que tocaría al cliente realizar el pago. Según el periodo seleccionado:</w:t>
+      </w:r>
+    </w:p>
+    <w:p>
+      <w:r>
+        <w:rPr>
+          <w:b/>
+        </w:rPr>
+        <w:t>DIARIO</w:t>
+      </w:r>
+      <w:r>
+        <w:t>.</w:t>
+      </w:r>
       <w:r>
         <w:t xml:space="preserve"> </w:t>
       </w:r>
-    </w:p>
-    <w:p>
-      <w:r>
-        <w:t xml:space="preserve">MENSUAL cada 30 </w:t>
-      </w:r>
-      <w:proofErr w:type="spellStart"/>
-      <w:r>
-        <w:t>dias</w:t>
-      </w:r>
-      <w:proofErr w:type="spellEnd"/>
+      <w:r>
+        <w:t>Cada</w:t>
+      </w:r>
+      <w:r>
+        <w:t xml:space="preserve"> un </w:t>
+      </w:r>
+      <w:r>
+        <w:t>día</w:t>
+      </w:r>
+    </w:p>
+    <w:p>
+      <w:r>
+        <w:rPr>
+          <w:b/>
+        </w:rPr>
+        <w:t>SEMANAL</w:t>
+      </w:r>
+      <w:r>
+        <w:t>.</w:t>
+      </w:r>
+      <w:r>
+        <w:t xml:space="preserve"> </w:t>
+      </w:r>
+      <w:r>
+        <w:t>Cada</w:t>
+      </w:r>
+      <w:r>
+        <w:t xml:space="preserve"> 7 </w:t>
+      </w:r>
+      <w:r>
+        <w:t>días</w:t>
+      </w:r>
+    </w:p>
+    <w:p>
+      <w:r>
+        <w:rPr>
+          <w:b/>
+        </w:rPr>
+        <w:t>QUINCENAL</w:t>
+      </w:r>
+      <w:r>
+        <w:t>.</w:t>
+      </w:r>
+      <w:r>
+        <w:t xml:space="preserve"> </w:t>
+      </w:r>
+      <w:r>
+        <w:t>Cada</w:t>
+      </w:r>
+      <w:r>
+        <w:t xml:space="preserve"> 15 </w:t>
+      </w:r>
+      <w:r>
+        <w:t>días</w:t>
+      </w:r>
+      <w:r>
+        <w:t xml:space="preserve"> </w:t>
+      </w:r>
+    </w:p>
+    <w:p>
+      <w:r>
+        <w:rPr>
+          <w:b/>
+        </w:rPr>
+        <w:t>MENSUAL</w:t>
+      </w:r>
+      <w:r>
+        <w:t>.</w:t>
+      </w:r>
+      <w:r>
+        <w:t xml:space="preserve"> </w:t>
+      </w:r>
+      <w:r>
+        <w:t>Cada</w:t>
+      </w:r>
+      <w:r>
+        <w:t xml:space="preserve"> 30 </w:t>
+      </w:r>
+      <w:r>
+        <w:t>días</w:t>
+      </w:r>
     </w:p>
     <w:p/>
     <w:p>
@@ -3885,7 +4076,7 @@
                     <pic:cNvPicPr/>
                   </pic:nvPicPr>
                   <pic:blipFill>
-                    <a:blip r:embed="rId20">
+                    <a:blip r:embed="rId21">
                       <a:extLst>
                         <a:ext uri="{28A0092B-C50C-407E-A947-70E740481C1C}">
                           <a14:useLocalDpi xmlns:a14="http://schemas.microsoft.com/office/drawing/2010/main" val="0"/>
@@ -3975,7 +4166,7 @@
           <w:b/>
         </w:rPr>
       </w:pPr>
-      <w:bookmarkStart w:id="15" w:name="_Toc89951858"/>
+      <w:bookmarkStart w:id="15" w:name="_Toc90371359"/>
       <w:r>
         <w:rPr>
           <w:b/>
@@ -3997,11 +4188,9 @@
         </w:rPr>
         <w:t xml:space="preserve"> </w:t>
       </w:r>
-      <w:proofErr w:type="gramStart"/>
-      <w:r>
-        <w:t>como</w:t>
-      </w:r>
-      <w:proofErr w:type="gramEnd"/>
+      <w:r>
+        <w:t>Como</w:t>
+      </w:r>
       <w:r>
         <w:t xml:space="preserve"> se indica, esta opción despliega por cada préstamo una lista donde podrá verse cada pago recibido a este préstamo. </w:t>
       </w:r>
@@ -4054,7 +4243,7 @@
                           <pic:cNvPicPr/>
                         </pic:nvPicPr>
                         <pic:blipFill>
-                          <a:blip r:embed="rId21" cstate="print">
+                          <a:blip r:embed="rId22" cstate="print">
                             <a:extLst>
                               <a:ext uri="{28A0092B-C50C-407E-A947-70E740481C1C}">
                                 <a14:useLocalDpi xmlns:a14="http://schemas.microsoft.com/office/drawing/2010/main" val="0"/>
@@ -4103,21 +4292,82 @@
       <w:pPr>
         <w:pStyle w:val="Ttulo1"/>
       </w:pPr>
-      <w:bookmarkStart w:id="16" w:name="_Toc89951859"/>
+      <w:bookmarkStart w:id="16" w:name="_Toc90371360"/>
+      <w:r>
+        <w:t>Tecnologías</w:t>
+      </w:r>
+      <w:r>
+        <w:t xml:space="preserve"> utilizadas para desarrollar la APP:</w:t>
+      </w:r>
+      <w:bookmarkEnd w:id="16"/>
+    </w:p>
+    <w:p/>
+    <w:p>
+      <w:r>
+        <w:t>Android estudio, Java, Firebase realtime database,</w:t>
+      </w:r>
+    </w:p>
+    <w:p>
+      <w:pPr>
+        <w:pStyle w:val="HTMLconformatoprevio"/>
+        <w:shd w:val="clear" w:color="auto" w:fill="2B2B2B"/>
+        <w:rPr>
+          <w:rFonts w:ascii="Consolas" w:hAnsi="Consolas"/>
+          <w:color w:val="A9B7C6"/>
+        </w:rPr>
+      </w:pPr>
+      <w:r>
+        <w:t>Api para estadísticas=</w:t>
+      </w:r>
+      <w:r>
+        <w:rPr>
+          <w:rFonts w:ascii="Consolas" w:hAnsi="Consolas"/>
+          <w:color w:val="6A8759"/>
+        </w:rPr>
+        <w:t>'com.github.PhilJay</w:t>
+      </w:r>
+      <w:proofErr w:type="gramStart"/>
+      <w:r>
+        <w:rPr>
+          <w:rFonts w:ascii="Consolas" w:hAnsi="Consolas"/>
+          <w:color w:val="6A8759"/>
+        </w:rPr>
+        <w:t>:MPAndroidChart:v3.0.3'</w:t>
+      </w:r>
+      <w:proofErr w:type="gramEnd"/>
+    </w:p>
+    <w:p>
+      <w:pPr>
+        <w:pStyle w:val="HTMLconformatoprevio"/>
+        <w:shd w:val="clear" w:color="auto" w:fill="2B2B2B"/>
+        <w:rPr>
+          <w:rFonts w:ascii="Consolas" w:hAnsi="Consolas"/>
+          <w:color w:val="A9B7C6"/>
+        </w:rPr>
+      </w:pPr>
+      <w:r>
+        <w:t xml:space="preserve">Api para el manejo de </w:t>
+      </w:r>
       <w:proofErr w:type="spellStart"/>
       <w:r>
-        <w:t>Tecnologias</w:t>
+        <w:t>pdf</w:t>
       </w:r>
       <w:proofErr w:type="spellEnd"/>
       <w:r>
-        <w:t xml:space="preserve"> utilizadas para desarrollar la APP:</w:t>
-      </w:r>
-      <w:bookmarkEnd w:id="16"/>
-    </w:p>
-    <w:p/>
-    <w:p>
-      <w:r>
-        <w:t>Android estudio, Java, Firebase realtime database,</w:t>
+        <w:t xml:space="preserve"> = </w:t>
+      </w:r>
+      <w:r>
+        <w:rPr>
+          <w:rFonts w:ascii="Consolas" w:hAnsi="Consolas"/>
+          <w:color w:val="6A8759"/>
+        </w:rPr>
+        <w:t>droidText.0.4.jar</w:t>
+      </w:r>
+    </w:p>
+    <w:p/>
+    <w:p>
+      <w:r>
+        <w:t xml:space="preserve"> </w:t>
       </w:r>
     </w:p>
     <w:p>
@@ -4125,7 +4375,177 @@
         <w:t>El api mínima de soporte es 19, Android Oreo.</w:t>
       </w:r>
     </w:p>
-    <w:p/>
+    <w:p>
+      <w:pPr>
+        <w:shd w:val="clear" w:color="auto" w:fill="2B2B2B"/>
+        <w:tabs>
+          <w:tab w:val="left" w:pos="916"/>
+          <w:tab w:val="left" w:pos="1832"/>
+          <w:tab w:val="left" w:pos="2748"/>
+          <w:tab w:val="left" w:pos="3664"/>
+          <w:tab w:val="left" w:pos="4580"/>
+          <w:tab w:val="left" w:pos="5496"/>
+          <w:tab w:val="left" w:pos="6412"/>
+          <w:tab w:val="left" w:pos="7328"/>
+          <w:tab w:val="left" w:pos="8244"/>
+          <w:tab w:val="left" w:pos="9160"/>
+          <w:tab w:val="left" w:pos="10076"/>
+          <w:tab w:val="left" w:pos="10992"/>
+          <w:tab w:val="left" w:pos="11908"/>
+          <w:tab w:val="left" w:pos="12824"/>
+          <w:tab w:val="left" w:pos="13740"/>
+          <w:tab w:val="left" w:pos="14656"/>
+        </w:tabs>
+        <w:spacing w:after="0" w:line="240" w:lineRule="auto"/>
+        <w:rPr>
+          <w:rFonts w:ascii="Consolas" w:eastAsia="Times New Roman" w:hAnsi="Consolas" w:cs="Courier New"/>
+          <w:color w:val="A9B7C6"/>
+          <w:sz w:val="20"/>
+          <w:szCs w:val="20"/>
+          <w:lang w:eastAsia="es-DO"/>
+        </w:rPr>
+      </w:pPr>
+      <w:proofErr w:type="spellStart"/>
+      <w:proofErr w:type="gramStart"/>
+      <w:r>
+        <w:rPr>
+          <w:rFonts w:ascii="Consolas" w:eastAsia="Times New Roman" w:hAnsi="Consolas" w:cs="Courier New"/>
+          <w:color w:val="A9B7C6"/>
+          <w:sz w:val="20"/>
+          <w:szCs w:val="20"/>
+          <w:lang w:eastAsia="es-DO"/>
+        </w:rPr>
+        <w:t>minSdkVersion</w:t>
+      </w:r>
+      <w:proofErr w:type="spellEnd"/>
+      <w:proofErr w:type="gramEnd"/>
+      <w:r>
+        <w:rPr>
+          <w:rFonts w:ascii="Consolas" w:eastAsia="Times New Roman" w:hAnsi="Consolas" w:cs="Courier New"/>
+          <w:color w:val="A9B7C6"/>
+          <w:sz w:val="20"/>
+          <w:szCs w:val="20"/>
+          <w:lang w:eastAsia="es-DO"/>
+        </w:rPr>
+        <w:t xml:space="preserve"> </w:t>
+      </w:r>
+      <w:r>
+        <w:rPr>
+          <w:rFonts w:ascii="Consolas" w:eastAsia="Times New Roman" w:hAnsi="Consolas" w:cs="Courier New"/>
+          <w:color w:val="6897BB"/>
+          <w:sz w:val="20"/>
+          <w:szCs w:val="20"/>
+          <w:lang w:eastAsia="es-DO"/>
+        </w:rPr>
+        <w:t>19</w:t>
+      </w:r>
+      <w:r>
+        <w:rPr>
+          <w:rFonts w:ascii="Consolas" w:eastAsia="Times New Roman" w:hAnsi="Consolas" w:cs="Courier New"/>
+          <w:color w:val="6897BB"/>
+          <w:sz w:val="20"/>
+          <w:szCs w:val="20"/>
+          <w:lang w:eastAsia="es-DO"/>
+        </w:rPr>
+        <w:br/>
+      </w:r>
+      <w:proofErr w:type="spellStart"/>
+      <w:r>
+        <w:rPr>
+          <w:rFonts w:ascii="Consolas" w:eastAsia="Times New Roman" w:hAnsi="Consolas" w:cs="Courier New"/>
+          <w:color w:val="A9B7C6"/>
+          <w:sz w:val="20"/>
+          <w:szCs w:val="20"/>
+          <w:lang w:eastAsia="es-DO"/>
+        </w:rPr>
+        <w:t>targetSdkVersion</w:t>
+      </w:r>
+      <w:proofErr w:type="spellEnd"/>
+      <w:r>
+        <w:rPr>
+          <w:rFonts w:ascii="Consolas" w:eastAsia="Times New Roman" w:hAnsi="Consolas" w:cs="Courier New"/>
+          <w:color w:val="A9B7C6"/>
+          <w:sz w:val="20"/>
+          <w:szCs w:val="20"/>
+          <w:lang w:eastAsia="es-DO"/>
+        </w:rPr>
+        <w:t xml:space="preserve"> </w:t>
+      </w:r>
+      <w:r>
+        <w:rPr>
+          <w:rFonts w:ascii="Consolas" w:eastAsia="Times New Roman" w:hAnsi="Consolas" w:cs="Courier New"/>
+          <w:color w:val="6897BB"/>
+          <w:sz w:val="20"/>
+          <w:szCs w:val="20"/>
+          <w:lang w:eastAsia="es-DO"/>
+        </w:rPr>
+        <w:t>29</w:t>
+      </w:r>
+    </w:p>
+    <w:p/>
+    <w:p/>
+    <w:p/>
+    <w:p/>
+    <w:p>
+      <w:pPr>
+        <w:pStyle w:val="Ttulo1"/>
+      </w:pPr>
+      <w:bookmarkStart w:id="17" w:name="_Toc90371361"/>
+      <w:r>
+        <w:t>BBDD.</w:t>
+      </w:r>
+      <w:bookmarkEnd w:id="17"/>
+    </w:p>
+    <w:p/>
+    <w:p>
+      <w:r>
+        <w:rPr>
+          <w:noProof/>
+          <w:lang w:eastAsia="es-DO"/>
+        </w:rPr>
+        <w:drawing>
+          <wp:inline distT="0" distB="0" distL="0" distR="0">
+            <wp:extent cx="5486400" cy="3740727"/>
+            <wp:effectExtent l="0" t="0" r="0" b="0"/>
+            <wp:docPr id="20" name="Imagen 20"/>
+            <wp:cNvGraphicFramePr>
+              <a:graphicFrameLocks xmlns:a="http://schemas.openxmlformats.org/drawingml/2006/main" noChangeAspect="1"/>
+            </wp:cNvGraphicFramePr>
+            <a:graphic xmlns:a="http://schemas.openxmlformats.org/drawingml/2006/main">
+              <a:graphicData uri="http://schemas.openxmlformats.org/drawingml/2006/picture">
+                <pic:pic xmlns:pic="http://schemas.openxmlformats.org/drawingml/2006/picture">
+                  <pic:nvPicPr>
+                    <pic:cNvPr id="20" name="BBDD.png"/>
+                    <pic:cNvPicPr/>
+                  </pic:nvPicPr>
+                  <pic:blipFill>
+                    <a:blip r:embed="rId23">
+                      <a:extLst>
+                        <a:ext uri="{28A0092B-C50C-407E-A947-70E740481C1C}">
+                          <a14:useLocalDpi xmlns:a14="http://schemas.microsoft.com/office/drawing/2010/main" val="0"/>
+                        </a:ext>
+                      </a:extLst>
+                    </a:blip>
+                    <a:stretch>
+                      <a:fillRect/>
+                    </a:stretch>
+                  </pic:blipFill>
+                  <pic:spPr>
+                    <a:xfrm>
+                      <a:off x="0" y="0"/>
+                      <a:ext cx="5489304" cy="3742707"/>
+                    </a:xfrm>
+                    <a:prstGeom prst="rect">
+                      <a:avLst/>
+                    </a:prstGeom>
+                  </pic:spPr>
+                </pic:pic>
+              </a:graphicData>
+            </a:graphic>
+          </wp:inline>
+        </w:drawing>
+      </w:r>
+    </w:p>
     <w:sectPr>
       <w:pgSz w:w="11906" w:h="16838"/>
       <w:pgMar w:top="1417" w:right="1701" w:bottom="1417" w:left="1701" w:header="708" w:footer="708" w:gutter="0"/>
@@ -4913,6 +5333,56 @@
       <w:u w:val="single"/>
     </w:rPr>
   </w:style>
+  <w:style w:type="paragraph" w:styleId="HTMLconformatoprevio">
+    <w:name w:val="HTML Preformatted"/>
+    <w:basedOn w:val="Normal"/>
+    <w:link w:val="HTMLconformatoprevioCar"/>
+    <w:uiPriority w:val="99"/>
+    <w:semiHidden/>
+    <w:unhideWhenUsed/>
+    <w:rsid w:val="00731A99"/>
+    <w:pPr>
+      <w:tabs>
+        <w:tab w:val="left" w:pos="916"/>
+        <w:tab w:val="left" w:pos="1832"/>
+        <w:tab w:val="left" w:pos="2748"/>
+        <w:tab w:val="left" w:pos="3664"/>
+        <w:tab w:val="left" w:pos="4580"/>
+        <w:tab w:val="left" w:pos="5496"/>
+        <w:tab w:val="left" w:pos="6412"/>
+        <w:tab w:val="left" w:pos="7328"/>
+        <w:tab w:val="left" w:pos="8244"/>
+        <w:tab w:val="left" w:pos="9160"/>
+        <w:tab w:val="left" w:pos="10076"/>
+        <w:tab w:val="left" w:pos="10992"/>
+        <w:tab w:val="left" w:pos="11908"/>
+        <w:tab w:val="left" w:pos="12824"/>
+        <w:tab w:val="left" w:pos="13740"/>
+        <w:tab w:val="left" w:pos="14656"/>
+      </w:tabs>
+      <w:spacing w:after="0" w:line="240" w:lineRule="auto"/>
+    </w:pPr>
+    <w:rPr>
+      <w:rFonts w:ascii="Courier New" w:eastAsia="Times New Roman" w:hAnsi="Courier New" w:cs="Courier New"/>
+      <w:sz w:val="20"/>
+      <w:szCs w:val="20"/>
+      <w:lang w:eastAsia="es-DO"/>
+    </w:rPr>
+  </w:style>
+  <w:style w:type="character" w:customStyle="1" w:styleId="HTMLconformatoprevioCar">
+    <w:name w:val="HTML con formato previo Car"/>
+    <w:basedOn w:val="Fuentedeprrafopredeter"/>
+    <w:link w:val="HTMLconformatoprevio"/>
+    <w:uiPriority w:val="99"/>
+    <w:semiHidden/>
+    <w:rsid w:val="00731A99"/>
+    <w:rPr>
+      <w:rFonts w:ascii="Courier New" w:eastAsia="Times New Roman" w:hAnsi="Courier New" w:cs="Courier New"/>
+      <w:sz w:val="20"/>
+      <w:szCs w:val="20"/>
+      <w:lang w:eastAsia="es-DO"/>
+    </w:rPr>
+  </w:style>
 </w:styles>
 </file>
 
@@ -5201,7 +5671,7 @@
 </file>
 
 <file path=customXml/itemProps2.xml><?xml version="1.0" encoding="utf-8"?>
-<ds:datastoreItem xmlns:ds="http://schemas.openxmlformats.org/officeDocument/2006/customXml" ds:itemID="{1C0770AA-E0B6-4865-850A-7BEDB739F3B3}">
+<ds:datastoreItem xmlns:ds="http://schemas.openxmlformats.org/officeDocument/2006/customXml" ds:itemID="{228F8F9E-28FF-4BC2-BA05-2FFB2544F247}">
   <ds:schemaRefs>
     <ds:schemaRef ds:uri="http://schemas.openxmlformats.org/officeDocument/2006/bibliography"/>
   </ds:schemaRefs>

</xml_diff>